<commit_message>
Update Client Issue Resolution.docx
</commit_message>
<xml_diff>
--- a/Client Issue Resolution.docx
+++ b/Client Issue Resolution.docx
@@ -178,7 +178,27 @@
           <w:sz w:val="28"/>
           <w:szCs w:val="28"/>
         </w:rPr>
-        <w:t>Write to the frontend team with the screenshot of the error asking them to help resolve the bug on the website.</w:t>
+        <w:t>Write to the</w:t>
+      </w:r>
+      <w:r>
+        <w:rPr>
+          <w:rFonts w:asciiTheme="minorHAnsi" w:hAnsiTheme="minorHAnsi" w:cstheme="minorHAnsi"/>
+          <w:color w:val="172B4D"/>
+          <w:spacing w:val="-1"/>
+          <w:sz w:val="28"/>
+          <w:szCs w:val="28"/>
+        </w:rPr>
+        <w:t xml:space="preserve"> project management team and</w:t>
+      </w:r>
+      <w:r>
+        <w:rPr>
+          <w:rFonts w:asciiTheme="minorHAnsi" w:hAnsiTheme="minorHAnsi" w:cstheme="minorHAnsi"/>
+          <w:color w:val="172B4D"/>
+          <w:spacing w:val="-1"/>
+          <w:sz w:val="28"/>
+          <w:szCs w:val="28"/>
+        </w:rPr>
+        <w:t xml:space="preserve"> frontend team with the screenshot of the error asking them to help resolve the bug on the website.</w:t>
       </w:r>
     </w:p>
     <w:p>
@@ -206,7 +226,85 @@
           <w:sz w:val="28"/>
           <w:szCs w:val="28"/>
         </w:rPr>
-        <w:t>I will follow up id the issue has not been resolved within the specified SLA and escalate to the appropriate authority.</w:t>
+        <w:t>The project management team will</w:t>
+      </w:r>
+      <w:r>
+        <w:rPr>
+          <w:rFonts w:asciiTheme="minorHAnsi" w:hAnsiTheme="minorHAnsi" w:cstheme="minorHAnsi"/>
+          <w:color w:val="172B4D"/>
+          <w:spacing w:val="-1"/>
+          <w:sz w:val="28"/>
+          <w:szCs w:val="28"/>
+        </w:rPr>
+        <w:t xml:space="preserve"> t</w:t>
+      </w:r>
+      <w:r>
+        <w:rPr>
+          <w:rFonts w:asciiTheme="minorHAnsi" w:hAnsiTheme="minorHAnsi" w:cstheme="minorHAnsi"/>
+          <w:color w:val="172B4D"/>
+          <w:spacing w:val="-1"/>
+          <w:sz w:val="28"/>
+          <w:szCs w:val="28"/>
+        </w:rPr>
+        <w:t>ranslate client concerns into actionable tasks for the</w:t>
+      </w:r>
+      <w:r>
+        <w:rPr>
+          <w:rFonts w:asciiTheme="minorHAnsi" w:hAnsiTheme="minorHAnsi" w:cstheme="minorHAnsi"/>
+          <w:color w:val="172B4D"/>
+          <w:spacing w:val="-1"/>
+          <w:sz w:val="28"/>
+          <w:szCs w:val="28"/>
+        </w:rPr>
+        <w:t xml:space="preserve"> frontend team</w:t>
+      </w:r>
+    </w:p>
+    <w:p>
+      <w:pPr>
+        <w:pStyle w:val="NormalWeb"/>
+        <w:numPr>
+          <w:ilvl w:val="0"/>
+          <w:numId w:val="2"/>
+        </w:numPr>
+        <w:shd w:val="clear" w:color="auto" w:fill="FFFFFF"/>
+        <w:spacing w:before="0" w:beforeAutospacing="0" w:after="0" w:afterAutospacing="0"/>
+        <w:rPr>
+          <w:rFonts w:asciiTheme="minorHAnsi" w:hAnsiTheme="minorHAnsi" w:cstheme="minorHAnsi"/>
+          <w:color w:val="172B4D"/>
+          <w:spacing w:val="-1"/>
+          <w:sz w:val="28"/>
+          <w:szCs w:val="28"/>
+        </w:rPr>
+      </w:pPr>
+      <w:r>
+        <w:rPr>
+          <w:rFonts w:asciiTheme="minorHAnsi" w:hAnsiTheme="minorHAnsi" w:cstheme="minorHAnsi"/>
+          <w:color w:val="172B4D"/>
+          <w:spacing w:val="-1"/>
+          <w:sz w:val="28"/>
+          <w:szCs w:val="28"/>
+        </w:rPr>
+        <w:t>I wi</w:t>
+      </w:r>
+      <w:r>
+        <w:rPr>
+          <w:rFonts w:asciiTheme="minorHAnsi" w:hAnsiTheme="minorHAnsi" w:cstheme="minorHAnsi"/>
+          <w:color w:val="172B4D"/>
+          <w:spacing w:val="-1"/>
+          <w:sz w:val="28"/>
+          <w:szCs w:val="28"/>
+        </w:rPr>
+        <w:t>ll follow up if</w:t>
+      </w:r>
+      <w:r>
+        <w:rPr>
+          <w:rFonts w:asciiTheme="minorHAnsi" w:hAnsiTheme="minorHAnsi" w:cstheme="minorHAnsi"/>
+          <w:color w:val="172B4D"/>
+          <w:spacing w:val="-1"/>
+          <w:sz w:val="28"/>
+          <w:szCs w:val="28"/>
+        </w:rPr>
+        <w:t xml:space="preserve"> the issue has not been resolved within the specified SLA and escalate to the appropriate authority.</w:t>
       </w:r>
     </w:p>
     <w:p>
@@ -364,7 +462,27 @@
           <w:sz w:val="28"/>
           <w:szCs w:val="28"/>
         </w:rPr>
-        <w:t>Write to the backend with the screenshot for the logging in issue since they are in charge of identity management.</w:t>
+        <w:t>Write to the backend</w:t>
+      </w:r>
+      <w:r>
+        <w:rPr>
+          <w:rFonts w:asciiTheme="minorHAnsi" w:hAnsiTheme="minorHAnsi" w:cstheme="minorHAnsi"/>
+          <w:color w:val="172B4D"/>
+          <w:spacing w:val="-1"/>
+          <w:sz w:val="28"/>
+          <w:szCs w:val="28"/>
+        </w:rPr>
+        <w:t xml:space="preserve"> and project management team</w:t>
+      </w:r>
+      <w:r>
+        <w:rPr>
+          <w:rFonts w:asciiTheme="minorHAnsi" w:hAnsiTheme="minorHAnsi" w:cstheme="minorHAnsi"/>
+          <w:color w:val="172B4D"/>
+          <w:spacing w:val="-1"/>
+          <w:sz w:val="28"/>
+          <w:szCs w:val="28"/>
+        </w:rPr>
+        <w:t xml:space="preserve"> with the screenshot for the logging in issue since they are in charge of identity management.</w:t>
       </w:r>
     </w:p>
     <w:p>
@@ -392,59 +510,105 @@
           <w:sz w:val="28"/>
           <w:szCs w:val="28"/>
         </w:rPr>
-        <w:t xml:space="preserve">Create a </w:t>
-      </w:r>
-      <w:r>
-        <w:rPr>
-          <w:rFonts w:asciiTheme="minorHAnsi" w:hAnsiTheme="minorHAnsi" w:cstheme="minorHAnsi"/>
-          <w:color w:val="172B4D"/>
-          <w:spacing w:val="-1"/>
-          <w:sz w:val="28"/>
-          <w:szCs w:val="28"/>
-        </w:rPr>
-        <w:t>ticket</w:t>
-      </w:r>
-      <w:r>
-        <w:rPr>
-          <w:rFonts w:asciiTheme="minorHAnsi" w:hAnsiTheme="minorHAnsi" w:cstheme="minorHAnsi"/>
-          <w:color w:val="172B4D"/>
-          <w:spacing w:val="-1"/>
-          <w:sz w:val="28"/>
-          <w:szCs w:val="28"/>
-        </w:rPr>
-        <w:t xml:space="preserve"> for my team to </w:t>
-      </w:r>
-      <w:r>
-        <w:rPr>
-          <w:rFonts w:asciiTheme="minorHAnsi" w:hAnsiTheme="minorHAnsi" w:cstheme="minorHAnsi"/>
-          <w:color w:val="172B4D"/>
-          <w:spacing w:val="-1"/>
-          <w:sz w:val="28"/>
-          <w:szCs w:val="28"/>
-        </w:rPr>
-        <w:t>check out</w:t>
-      </w:r>
-      <w:bookmarkStart w:id="0" w:name="_GoBack"/>
-      <w:bookmarkEnd w:id="0"/>
-      <w:r>
-        <w:rPr>
-          <w:rFonts w:asciiTheme="minorHAnsi" w:hAnsiTheme="minorHAnsi" w:cstheme="minorHAnsi"/>
-          <w:color w:val="172B4D"/>
-          <w:spacing w:val="-1"/>
-          <w:sz w:val="28"/>
-          <w:szCs w:val="28"/>
-        </w:rPr>
-        <w:t xml:space="preserve"> the issue with recovery email</w:t>
-      </w:r>
-      <w:r>
-        <w:rPr>
-          <w:rFonts w:asciiTheme="minorHAnsi" w:hAnsiTheme="minorHAnsi" w:cstheme="minorHAnsi"/>
-          <w:color w:val="172B4D"/>
-          <w:spacing w:val="-1"/>
-          <w:sz w:val="28"/>
-          <w:szCs w:val="28"/>
-        </w:rPr>
-        <w:t xml:space="preserve"> since we are in charge of sending emails.</w:t>
+        <w:t>The project management team will t</w:t>
+      </w:r>
+      <w:r>
+        <w:rPr>
+          <w:rFonts w:asciiTheme="minorHAnsi" w:hAnsiTheme="minorHAnsi" w:cstheme="minorHAnsi"/>
+          <w:color w:val="172B4D"/>
+          <w:spacing w:val="-1"/>
+          <w:sz w:val="28"/>
+          <w:szCs w:val="28"/>
+        </w:rPr>
+        <w:t>ranslate client concerns into actionable tasks for the</w:t>
+      </w:r>
+      <w:r>
+        <w:rPr>
+          <w:rFonts w:asciiTheme="minorHAnsi" w:hAnsiTheme="minorHAnsi" w:cstheme="minorHAnsi"/>
+          <w:color w:val="172B4D"/>
+          <w:spacing w:val="-1"/>
+          <w:sz w:val="28"/>
+          <w:szCs w:val="28"/>
+        </w:rPr>
+        <w:t xml:space="preserve"> </w:t>
+      </w:r>
+      <w:r>
+        <w:rPr>
+          <w:rFonts w:asciiTheme="minorHAnsi" w:hAnsiTheme="minorHAnsi" w:cstheme="minorHAnsi"/>
+          <w:color w:val="172B4D"/>
+          <w:spacing w:val="-1"/>
+          <w:sz w:val="28"/>
+          <w:szCs w:val="28"/>
+        </w:rPr>
+        <w:t>backend</w:t>
+      </w:r>
+      <w:r>
+        <w:rPr>
+          <w:rFonts w:asciiTheme="minorHAnsi" w:hAnsiTheme="minorHAnsi" w:cstheme="minorHAnsi"/>
+          <w:color w:val="172B4D"/>
+          <w:spacing w:val="-1"/>
+          <w:sz w:val="28"/>
+          <w:szCs w:val="28"/>
+        </w:rPr>
+        <w:t xml:space="preserve"> team</w:t>
+      </w:r>
+      <w:r>
+        <w:rPr>
+          <w:rFonts w:asciiTheme="minorHAnsi" w:hAnsiTheme="minorHAnsi" w:cstheme="minorHAnsi"/>
+          <w:color w:val="172B4D"/>
+          <w:spacing w:val="-1"/>
+          <w:sz w:val="28"/>
+          <w:szCs w:val="28"/>
+        </w:rPr>
+        <w:t xml:space="preserve"> and my team</w:t>
+      </w:r>
+    </w:p>
+    <w:p>
+      <w:pPr>
+        <w:pStyle w:val="NormalWeb"/>
+        <w:numPr>
+          <w:ilvl w:val="0"/>
+          <w:numId w:val="4"/>
+        </w:numPr>
+        <w:shd w:val="clear" w:color="auto" w:fill="FFFFFF"/>
+        <w:spacing w:before="0" w:beforeAutospacing="0" w:after="0" w:afterAutospacing="0"/>
+        <w:rPr>
+          <w:rFonts w:asciiTheme="minorHAnsi" w:hAnsiTheme="minorHAnsi" w:cstheme="minorHAnsi"/>
+          <w:color w:val="172B4D"/>
+          <w:spacing w:val="-1"/>
+          <w:sz w:val="28"/>
+          <w:szCs w:val="28"/>
+        </w:rPr>
+      </w:pPr>
+      <w:r>
+        <w:rPr>
+          <w:rFonts w:asciiTheme="minorHAnsi" w:hAnsiTheme="minorHAnsi" w:cstheme="minorHAnsi"/>
+          <w:color w:val="172B4D"/>
+          <w:spacing w:val="-1"/>
+          <w:sz w:val="28"/>
+          <w:szCs w:val="28"/>
+        </w:rPr>
+        <w:t>I wi</w:t>
+      </w:r>
+      <w:r>
+        <w:rPr>
+          <w:rFonts w:asciiTheme="minorHAnsi" w:hAnsiTheme="minorHAnsi" w:cstheme="minorHAnsi"/>
+          <w:color w:val="172B4D"/>
+          <w:spacing w:val="-1"/>
+          <w:sz w:val="28"/>
+          <w:szCs w:val="28"/>
+        </w:rPr>
+        <w:t>ll follow up if</w:t>
+      </w:r>
+      <w:r>
+        <w:rPr>
+          <w:rFonts w:asciiTheme="minorHAnsi" w:hAnsiTheme="minorHAnsi" w:cstheme="minorHAnsi"/>
+          <w:color w:val="172B4D"/>
+          <w:spacing w:val="-1"/>
+          <w:sz w:val="28"/>
+          <w:szCs w:val="28"/>
+        </w:rPr>
+        <w:t xml:space="preserve"> the issue has not been resolved within the specified SLA and escalate to the appropriate authority.</w:t>
       </w:r>
     </w:p>
     <w:p>
@@ -549,6 +713,7 @@
           <w:sz w:val="28"/>
           <w:szCs w:val="28"/>
         </w:rPr>
+        <w:lastRenderedPageBreak/>
         <w:t>Write an email</w:t>
       </w:r>
       <w:r>
@@ -559,7 +724,27 @@
           <w:sz w:val="28"/>
           <w:szCs w:val="28"/>
         </w:rPr>
-        <w:t xml:space="preserve"> to the frontend team since they are in charge of the graphic user interface of the website. Copy the lead of the backend engineering team in the mail and ask that they collaborate to solve the freezing issue of the payments page.</w:t>
+        <w:t xml:space="preserve"> to the frontend team</w:t>
+      </w:r>
+      <w:r>
+        <w:rPr>
+          <w:rFonts w:asciiTheme="minorHAnsi" w:hAnsiTheme="minorHAnsi" w:cstheme="minorHAnsi"/>
+          <w:color w:val="172B4D"/>
+          <w:spacing w:val="-1"/>
+          <w:sz w:val="28"/>
+          <w:szCs w:val="28"/>
+        </w:rPr>
+        <w:t xml:space="preserve"> and the project management team</w:t>
+      </w:r>
+      <w:r>
+        <w:rPr>
+          <w:rFonts w:asciiTheme="minorHAnsi" w:hAnsiTheme="minorHAnsi" w:cstheme="minorHAnsi"/>
+          <w:color w:val="172B4D"/>
+          <w:spacing w:val="-1"/>
+          <w:sz w:val="28"/>
+          <w:szCs w:val="28"/>
+        </w:rPr>
+        <w:t xml:space="preserve"> since they are in charge of the graphic user interface of the website. Copy the lead of the backend engineering team in the mail and ask that they collaborate to solve the freezing issue of the payments page.</w:t>
       </w:r>
     </w:p>
     <w:p>
@@ -587,7 +772,94 @@
           <w:sz w:val="28"/>
           <w:szCs w:val="28"/>
         </w:rPr>
-        <w:lastRenderedPageBreak/>
+        <w:t>The project management team will t</w:t>
+      </w:r>
+      <w:r>
+        <w:rPr>
+          <w:rFonts w:asciiTheme="minorHAnsi" w:hAnsiTheme="minorHAnsi" w:cstheme="minorHAnsi"/>
+          <w:color w:val="172B4D"/>
+          <w:spacing w:val="-1"/>
+          <w:sz w:val="28"/>
+          <w:szCs w:val="28"/>
+        </w:rPr>
+        <w:t>ranslate client concerns into actionable tasks for the</w:t>
+      </w:r>
+      <w:r>
+        <w:rPr>
+          <w:rFonts w:asciiTheme="minorHAnsi" w:hAnsiTheme="minorHAnsi" w:cstheme="minorHAnsi"/>
+          <w:color w:val="172B4D"/>
+          <w:spacing w:val="-1"/>
+          <w:sz w:val="28"/>
+          <w:szCs w:val="28"/>
+        </w:rPr>
+        <w:t xml:space="preserve"> </w:t>
+      </w:r>
+      <w:r>
+        <w:rPr>
+          <w:rFonts w:asciiTheme="minorHAnsi" w:hAnsiTheme="minorHAnsi" w:cstheme="minorHAnsi"/>
+          <w:color w:val="172B4D"/>
+          <w:spacing w:val="-1"/>
+          <w:sz w:val="28"/>
+          <w:szCs w:val="28"/>
+        </w:rPr>
+        <w:t>frontend</w:t>
+      </w:r>
+      <w:r>
+        <w:rPr>
+          <w:rFonts w:asciiTheme="minorHAnsi" w:hAnsiTheme="minorHAnsi" w:cstheme="minorHAnsi"/>
+          <w:color w:val="172B4D"/>
+          <w:spacing w:val="-1"/>
+          <w:sz w:val="28"/>
+          <w:szCs w:val="28"/>
+        </w:rPr>
+        <w:t xml:space="preserve"> team and </w:t>
+      </w:r>
+      <w:r>
+        <w:rPr>
+          <w:rFonts w:asciiTheme="minorHAnsi" w:hAnsiTheme="minorHAnsi" w:cstheme="minorHAnsi"/>
+          <w:color w:val="172B4D"/>
+          <w:spacing w:val="-1"/>
+          <w:sz w:val="28"/>
+          <w:szCs w:val="28"/>
+        </w:rPr>
+        <w:t>backend</w:t>
+      </w:r>
+      <w:r>
+        <w:rPr>
+          <w:rFonts w:asciiTheme="minorHAnsi" w:hAnsiTheme="minorHAnsi" w:cstheme="minorHAnsi"/>
+          <w:color w:val="172B4D"/>
+          <w:spacing w:val="-1"/>
+          <w:sz w:val="28"/>
+          <w:szCs w:val="28"/>
+        </w:rPr>
+        <w:t xml:space="preserve"> team</w:t>
+      </w:r>
+    </w:p>
+    <w:p>
+      <w:pPr>
+        <w:pStyle w:val="NormalWeb"/>
+        <w:numPr>
+          <w:ilvl w:val="0"/>
+          <w:numId w:val="6"/>
+        </w:numPr>
+        <w:shd w:val="clear" w:color="auto" w:fill="FFFFFF"/>
+        <w:spacing w:before="0" w:beforeAutospacing="0" w:after="0" w:afterAutospacing="0"/>
+        <w:rPr>
+          <w:rFonts w:asciiTheme="minorHAnsi" w:hAnsiTheme="minorHAnsi" w:cstheme="minorHAnsi"/>
+          <w:color w:val="172B4D"/>
+          <w:spacing w:val="-1"/>
+          <w:sz w:val="28"/>
+          <w:szCs w:val="28"/>
+        </w:rPr>
+      </w:pPr>
+      <w:r>
+        <w:rPr>
+          <w:rFonts w:asciiTheme="minorHAnsi" w:hAnsiTheme="minorHAnsi" w:cstheme="minorHAnsi"/>
+          <w:color w:val="172B4D"/>
+          <w:spacing w:val="-1"/>
+          <w:sz w:val="28"/>
+          <w:szCs w:val="28"/>
+        </w:rPr>
         <w:t>I will follow up id the issue has not been resolved within the specified SLA and escalate to the appropriate authority.</w:t>
       </w:r>
     </w:p>
@@ -951,6 +1223,32 @@
         </w:rPr>
         <w:t>}}”</w:t>
       </w:r>
+    </w:p>
+    <w:p>
+      <w:pPr>
+        <w:pStyle w:val="ListParagraph"/>
+        <w:numPr>
+          <w:ilvl w:val="0"/>
+          <w:numId w:val="8"/>
+        </w:numPr>
+        <w:rPr>
+          <w:rFonts w:cstheme="minorHAnsi"/>
+          <w:sz w:val="28"/>
+          <w:szCs w:val="28"/>
+        </w:rPr>
+      </w:pPr>
+      <w:r>
+        <w:rPr>
+          <w:rFonts w:cstheme="minorHAnsi"/>
+          <w:color w:val="172B4D"/>
+          <w:spacing w:val="-1"/>
+          <w:sz w:val="28"/>
+          <w:szCs w:val="28"/>
+        </w:rPr>
+        <w:t>Notify the project management team to translate these above into actionable items.</w:t>
+      </w:r>
+      <w:bookmarkStart w:id="0" w:name="_GoBack"/>
+      <w:bookmarkEnd w:id="0"/>
     </w:p>
     <w:sectPr>
       <w:pgSz w:w="12240" w:h="15840"/>

</xml_diff>